<commit_message>
do one last check
</commit_message>
<xml_diff>
--- a/ML4T_2019Fall/manual_strategy/report.docx
+++ b/ML4T_2019Fall/manual_strategy/report.docx
@@ -4,13 +4,66 @@
   <w:body>
     <w:p>
       <w:pPr>
+        <w:spacing w:after="0" w:line="240" w:lineRule="auto"/>
+        <w:rPr>
+          <w:b/>
+          <w:bCs/>
+        </w:rPr>
+      </w:pPr>
+      <w:r>
+        <w:rPr>
+          <w:b/>
+          <w:bCs/>
+        </w:rPr>
+        <w:t>Project 6: Manual Strategy</w:t>
+      </w:r>
+    </w:p>
+    <w:p>
+      <w:pPr>
+        <w:spacing w:after="0" w:line="240" w:lineRule="auto"/>
+        <w:rPr>
+          <w:b/>
+          <w:bCs/>
+        </w:rPr>
+      </w:pPr>
+      <w:r>
+        <w:rPr>
+          <w:b/>
+          <w:bCs/>
+        </w:rPr>
+        <w:t>Name: Jihoon ‘Jay’ Song</w:t>
+      </w:r>
+    </w:p>
+    <w:p>
+      <w:pPr>
+        <w:spacing w:after="0" w:line="240" w:lineRule="auto"/>
+        <w:rPr>
+          <w:b/>
+          <w:bCs/>
+        </w:rPr>
+      </w:pPr>
+      <w:r>
+        <w:rPr>
+          <w:b/>
+          <w:bCs/>
+        </w:rPr>
+        <w:t xml:space="preserve">Course: </w:t>
+      </w:r>
+      <w:r>
+        <w:rPr>
+          <w:b/>
+          <w:bCs/>
+        </w:rPr>
+        <w:t>CS7646</w:t>
+      </w:r>
+    </w:p>
+    <w:p>
+      <w:pPr>
         <w:pStyle w:val="Heading1"/>
         <w:rPr>
           <w:rFonts w:eastAsia="Times New Roman"/>
         </w:rPr>
       </w:pPr>
-      <w:bookmarkStart w:id="0" w:name="_Hlk23372630"/>
-      <w:bookmarkEnd w:id="0"/>
       <w:r>
         <w:rPr>
           <w:rFonts w:eastAsia="Times New Roman"/>
@@ -100,6 +153,18 @@
     </w:p>
     <w:p>
       <w:r>
+        <w:t xml:space="preserve">As shown in </w:t>
+      </w:r>
+      <w:r>
+        <w:rPr>
+          <w:b/>
+          <w:bCs/>
+          <w:i/>
+          <w:iCs/>
+        </w:rPr>
+        <w:t xml:space="preserve">Figure 1.1, </w:t>
+      </w:r>
+      <w:r>
         <w:t xml:space="preserve">It is widely believed that </w:t>
       </w:r>
       <w:r>
@@ -150,14 +215,19 @@
       <w:r>
         <w:t xml:space="preserve">makes the price “resistant” from going up. </w:t>
       </w:r>
+    </w:p>
+    <w:p>
+      <w:pPr>
+        <w:jc w:val="center"/>
+      </w:pPr>
       <w:r>
         <w:rPr>
           <w:noProof/>
         </w:rPr>
         <w:drawing>
-          <wp:inline distT="0" distB="0" distL="0" distR="0" wp14:anchorId="240CF331" wp14:editId="1A34BD38">
-            <wp:extent cx="5852160" cy="4389120"/>
-            <wp:effectExtent l="0" t="0" r="0" b="0"/>
+          <wp:inline distT="0" distB="0" distL="0" distR="0" wp14:anchorId="240CF331" wp14:editId="068CC86C">
+            <wp:extent cx="5600700" cy="4200525"/>
+            <wp:effectExtent l="0" t="0" r="0" b="9525"/>
             <wp:docPr id="5" name="Picture 5"/>
             <wp:cNvGraphicFramePr>
               <a:graphicFrameLocks xmlns:a="http://schemas.openxmlformats.org/drawingml/2006/main" noChangeAspect="1"/>
@@ -187,7 +257,7 @@
                   <pic:spPr bwMode="auto">
                     <a:xfrm>
                       <a:off x="0" y="0"/>
-                      <a:ext cx="5852160" cy="4389120"/>
+                      <a:ext cx="5600700" cy="4200525"/>
                     </a:xfrm>
                     <a:prstGeom prst="rect">
                       <a:avLst/>
@@ -206,6 +276,7 @@
     </w:p>
     <w:p>
       <w:pPr>
+        <w:jc w:val="center"/>
         <w:rPr>
           <w:rFonts w:asciiTheme="majorHAnsi" w:eastAsiaTheme="majorEastAsia" w:hAnsiTheme="majorHAnsi" w:cstheme="majorBidi"/>
           <w:color w:val="2F5496" w:themeColor="accent1" w:themeShade="BF"/>
@@ -214,6 +285,17 @@
         </w:rPr>
       </w:pPr>
       <w:r>
+        <w:rPr>
+          <w:b/>
+          <w:bCs/>
+          <w:i/>
+          <w:iCs/>
+        </w:rPr>
+        <w:t>Figure 1.1</w:t>
+      </w:r>
+      <w:bookmarkStart w:id="0" w:name="_GoBack"/>
+      <w:bookmarkEnd w:id="0"/>
+      <w:r>
         <w:br w:type="page"/>
       </w:r>
     </w:p>
@@ -238,10 +320,34 @@
         <w:spacing w:after="0" w:line="240" w:lineRule="auto"/>
       </w:pPr>
       <w:r>
-        <w:t xml:space="preserve">Bollinger Bands consist of 2 lines above and below the SMA. </w:t>
-      </w:r>
-      <w:r>
-        <w:t xml:space="preserve">The </w:t>
+        <w:t>Bollinger Bands consist of 2 lines above and below the SMA.</w:t>
+      </w:r>
+      <w:r>
+        <w:rPr>
+          <w:b/>
+          <w:bCs/>
+          <w:i/>
+          <w:iCs/>
+        </w:rPr>
+        <w:t xml:space="preserve"> </w:t>
+      </w:r>
+      <w:r>
+        <w:t xml:space="preserve">In </w:t>
+      </w:r>
+      <w:r>
+        <w:rPr>
+          <w:b/>
+          <w:bCs/>
+          <w:i/>
+          <w:iCs/>
+        </w:rPr>
+        <w:t>Figure 1.2</w:t>
+      </w:r>
+      <w:r>
+        <w:t xml:space="preserve"> below, t</w:t>
+      </w:r>
+      <w:r>
+        <w:t xml:space="preserve">he </w:t>
       </w:r>
       <w:r>
         <w:t>upper</w:t>
@@ -294,7 +400,6 @@
       <w:r>
         <w:t xml:space="preserve">Upper Band = </w:t>
       </w:r>
-      <w:proofErr w:type="spellStart"/>
       <w:r>
         <w:t>SMA</w:t>
       </w:r>
@@ -304,13 +409,8 @@
         </w:rPr>
         <w:t>n</w:t>
       </w:r>
-      <w:proofErr w:type="spellEnd"/>
-      <w:r>
-        <w:t xml:space="preserve"> + 2*</w:t>
-      </w:r>
-      <w:proofErr w:type="spellStart"/>
-      <w:r>
-        <w:t>std</w:t>
+      <w:r>
+        <w:t xml:space="preserve"> + 2*std</w:t>
       </w:r>
       <w:r>
         <w:rPr>
@@ -318,7 +418,6 @@
         </w:rPr>
         <w:t>n</w:t>
       </w:r>
-      <w:proofErr w:type="spellEnd"/>
     </w:p>
     <w:p>
       <w:pPr>
@@ -329,11 +428,7 @@
         </w:rPr>
       </w:pPr>
       <w:r>
-        <w:t xml:space="preserve">Lower Band = </w:t>
-      </w:r>
-      <w:proofErr w:type="spellStart"/>
-      <w:r>
-        <w:t>SMA</w:t>
+        <w:t>Lower Band = SMA</w:t>
       </w:r>
       <w:r>
         <w:rPr>
@@ -341,19 +436,8 @@
         </w:rPr>
         <w:t>n</w:t>
       </w:r>
-      <w:proofErr w:type="spellEnd"/>
-      <w:r>
-        <w:t xml:space="preserve"> </w:t>
-      </w:r>
-      <w:r>
-        <w:t>-</w:t>
-      </w:r>
-      <w:r>
-        <w:t xml:space="preserve"> 2*</w:t>
-      </w:r>
-      <w:proofErr w:type="spellStart"/>
-      <w:r>
-        <w:t>std</w:t>
+      <w:r>
+        <w:t xml:space="preserve"> - 2*std</w:t>
       </w:r>
       <w:r>
         <w:rPr>
@@ -361,7 +445,6 @@
         </w:rPr>
         <w:t>n</w:t>
       </w:r>
-      <w:proofErr w:type="spellEnd"/>
     </w:p>
     <w:p>
       <w:pPr>
@@ -429,6 +512,7 @@
     <w:p>
       <w:pPr>
         <w:spacing w:after="0" w:line="240" w:lineRule="auto"/>
+        <w:jc w:val="center"/>
         <w:rPr>
           <w:rFonts w:ascii="Times New Roman" w:hAnsi="Times New Roman" w:cs="Times New Roman"/>
         </w:rPr>
@@ -490,8 +574,33 @@
     </w:p>
     <w:p>
       <w:pPr>
+        <w:spacing w:after="0" w:line="240" w:lineRule="auto"/>
+        <w:jc w:val="center"/>
+        <w:rPr>
+          <w:rFonts w:ascii="Times New Roman" w:hAnsi="Times New Roman" w:cs="Times New Roman"/>
+          <w:b/>
+          <w:bCs/>
+          <w:i/>
+          <w:iCs/>
+        </w:rPr>
+      </w:pPr>
+      <w:r>
+        <w:rPr>
+          <w:rFonts w:ascii="Times New Roman" w:hAnsi="Times New Roman" w:cs="Times New Roman"/>
+          <w:b/>
+          <w:bCs/>
+          <w:i/>
+          <w:iCs/>
+        </w:rPr>
+        <w:t>Figure 1.2</w:t>
+      </w:r>
+    </w:p>
+    <w:p>
+      <w:pPr>
         <w:rPr>
           <w:rFonts w:asciiTheme="majorHAnsi" w:eastAsiaTheme="majorEastAsia" w:hAnsiTheme="majorHAnsi" w:cstheme="majorBidi"/>
+          <w:b/>
+          <w:bCs/>
           <w:color w:val="2F5496" w:themeColor="accent1" w:themeShade="BF"/>
           <w:sz w:val="26"/>
           <w:szCs w:val="26"/>
@@ -565,11 +674,7 @@
         <w:t>n</w:t>
       </w:r>
       <w:r>
-        <w:t>) / (</w:t>
-      </w:r>
-      <w:proofErr w:type="spellStart"/>
-      <w:r>
-        <w:t>H</w:t>
+        <w:t>) / (H</w:t>
       </w:r>
       <w:r>
         <w:rPr>
@@ -577,7 +682,6 @@
         </w:rPr>
         <w:t>n</w:t>
       </w:r>
-      <w:proofErr w:type="spellEnd"/>
       <w:r>
         <w:t xml:space="preserve"> – L</w:t>
       </w:r>
@@ -602,7 +706,19 @@
         <w:t xml:space="preserve"> identify overbought and oversold signals. </w:t>
       </w:r>
       <w:r>
-        <w:t>As shown in the chart below, i</w:t>
+        <w:t xml:space="preserve">As shown in </w:t>
+      </w:r>
+      <w:r>
+        <w:rPr>
+          <w:b/>
+          <w:bCs/>
+          <w:i/>
+          <w:iCs/>
+        </w:rPr>
+        <w:t>Figure 1.3</w:t>
+      </w:r>
+      <w:r>
+        <w:t>, i</w:t>
       </w:r>
       <w:r>
         <w:t xml:space="preserve">t is thought that </w:t>
@@ -696,10 +812,25 @@
     <w:p>
       <w:pPr>
         <w:spacing w:after="0" w:line="240" w:lineRule="auto"/>
+        <w:jc w:val="center"/>
         <w:rPr>
           <w:rFonts w:ascii="Times New Roman" w:hAnsi="Times New Roman" w:cs="Times New Roman"/>
-        </w:rPr>
-      </w:pPr>
+          <w:b/>
+          <w:bCs/>
+          <w:i/>
+          <w:iCs/>
+        </w:rPr>
+      </w:pPr>
+      <w:r>
+        <w:rPr>
+          <w:rFonts w:ascii="Times New Roman" w:hAnsi="Times New Roman" w:cs="Times New Roman"/>
+          <w:b/>
+          <w:bCs/>
+          <w:i/>
+          <w:iCs/>
+        </w:rPr>
+        <w:t>Figure 1.3</w:t>
+      </w:r>
     </w:p>
     <w:p>
       <w:pPr>
@@ -742,19 +873,7 @@
           <w:rFonts w:eastAsia="Times New Roman"/>
         </w:rPr>
         <w:lastRenderedPageBreak/>
-        <w:t xml:space="preserve">Part </w:t>
-      </w:r>
-      <w:r>
-        <w:rPr>
-          <w:rFonts w:eastAsia="Times New Roman"/>
-        </w:rPr>
-        <w:t>2</w:t>
-      </w:r>
-      <w:r>
-        <w:rPr>
-          <w:rFonts w:eastAsia="Times New Roman"/>
-        </w:rPr>
-        <w:t xml:space="preserve">: </w:t>
+        <w:t xml:space="preserve">Part 2: </w:t>
       </w:r>
       <w:r>
         <w:rPr>
@@ -941,10 +1060,7 @@
         <w:t>, meaning I had shorted it the previous day</w:t>
       </w:r>
       <w:r>
-        <w:t xml:space="preserve">, </w:t>
-      </w:r>
-      <w:r>
-        <w:t xml:space="preserve">if the price of the stock one day in the future was higher, I would buy </w:t>
+        <w:t xml:space="preserve">, if the price of the stock one day in the future was higher, I would buy </w:t>
       </w:r>
       <w:r>
         <w:t>200</w:t>
@@ -1009,7 +1125,52 @@
     </w:p>
     <w:p>
       <w:r>
-        <w:t xml:space="preserve">As shown below, the theoretically optimal strategy performed fantastically since it could peek into the future. The benchmark showed negative cumulative return over the course of the timeframe. </w:t>
+        <w:t xml:space="preserve">As shown </w:t>
+      </w:r>
+      <w:r>
+        <w:t xml:space="preserve">in </w:t>
+      </w:r>
+      <w:r>
+        <w:rPr>
+          <w:b/>
+          <w:bCs/>
+          <w:i/>
+          <w:iCs/>
+        </w:rPr>
+        <w:t>Table 2.1</w:t>
+      </w:r>
+      <w:r>
+        <w:t>,</w:t>
+      </w:r>
+      <w:r>
+        <w:t xml:space="preserve"> and</w:t>
+      </w:r>
+      <w:r>
+        <w:rPr>
+          <w:b/>
+          <w:bCs/>
+          <w:i/>
+          <w:iCs/>
+        </w:rPr>
+        <w:t xml:space="preserve"> Figure 2.1</w:t>
+      </w:r>
+      <w:r>
+        <w:rPr>
+          <w:b/>
+          <w:bCs/>
+          <w:i/>
+          <w:iCs/>
+        </w:rPr>
+        <w:t>,</w:t>
+      </w:r>
+      <w:r>
+        <w:t xml:space="preserve"> the theoretically optimal strategy performed </w:t>
+      </w:r>
+      <w:r>
+        <w:t>extremely well</w:t>
+      </w:r>
+      <w:r>
+        <w:t xml:space="preserve"> since it could peek into the future. The benchmark showed negative cumulative return over the course of the timeframe. </w:t>
       </w:r>
       <w:r>
         <w:t>Below are the statistics of stock JPM with the date range between 1/1/2010 and 12/31/2011.</w:t>
@@ -1321,7 +1482,44 @@
         </w:tc>
       </w:tr>
     </w:tbl>
-    <w:p/>
+    <w:p>
+      <w:pPr>
+        <w:jc w:val="center"/>
+        <w:rPr>
+          <w:b/>
+          <w:bCs/>
+          <w:i/>
+          <w:iCs/>
+        </w:rPr>
+      </w:pPr>
+      <w:r>
+        <w:rPr>
+          <w:b/>
+          <w:bCs/>
+          <w:i/>
+          <w:iCs/>
+        </w:rPr>
+        <w:t xml:space="preserve">Table </w:t>
+      </w:r>
+      <w:r>
+        <w:rPr>
+          <w:b/>
+          <w:bCs/>
+          <w:i/>
+          <w:iCs/>
+        </w:rPr>
+        <w:t>2</w:t>
+      </w:r>
+      <w:r>
+        <w:rPr>
+          <w:b/>
+          <w:bCs/>
+          <w:i/>
+          <w:iCs/>
+        </w:rPr>
+        <w:t>.1</w:t>
+      </w:r>
+    </w:p>
     <w:p>
       <w:r>
         <w:t xml:space="preserve">The </w:t>
@@ -1355,6 +1553,9 @@
       </w:r>
     </w:p>
     <w:p>
+      <w:pPr>
+        <w:jc w:val="center"/>
+      </w:pPr>
       <w:r>
         <w:rPr>
           <w:noProof/>
@@ -1411,6 +1612,26 @@
       </w:r>
     </w:p>
     <w:p>
+      <w:pPr>
+        <w:jc w:val="center"/>
+        <w:rPr>
+          <w:b/>
+          <w:bCs/>
+          <w:i/>
+          <w:iCs/>
+        </w:rPr>
+      </w:pPr>
+      <w:r>
+        <w:rPr>
+          <w:b/>
+          <w:bCs/>
+          <w:i/>
+          <w:iCs/>
+        </w:rPr>
+        <w:t>Figure 2.1</w:t>
+      </w:r>
+    </w:p>
+    <w:p>
       <w:r>
         <w:br w:type="page"/>
       </w:r>
@@ -1800,16 +2021,7 @@
         </w:numPr>
       </w:pPr>
       <w:r>
-        <w:t xml:space="preserve">If the stochastic reading was </w:t>
-      </w:r>
-      <w:r>
-        <w:t>lower</w:t>
-      </w:r>
-      <w:r>
-        <w:t xml:space="preserve"> than </w:t>
-      </w:r>
-      <w:r>
-        <w:t xml:space="preserve">15, </w:t>
+        <w:t xml:space="preserve">If the stochastic reading was lower than 15, </w:t>
       </w:r>
       <w:r>
         <w:t xml:space="preserve">it was considered a buy signal. </w:t>
@@ -1818,19 +2030,37 @@
         <w:t>If my net holdings were 0, I would take a long position on 1000 shares. If my net holdings were -1000 shares, I would take a long position on 2000 shares.</w:t>
       </w:r>
     </w:p>
-    <w:p/>
     <w:p>
       <w:r>
         <w:t>As shown below</w:t>
       </w:r>
       <w:r>
-        <w:t xml:space="preserve"> in the graph titled “Manual Strategy vs Benchmark (Normalized)</w:t>
-      </w:r>
-      <w:r>
-        <w:t>”</w:t>
-      </w:r>
-      <w:r>
-        <w:t xml:space="preserve">, the </w:t>
+        <w:t xml:space="preserve"> in </w:t>
+      </w:r>
+      <w:r>
+        <w:rPr>
+          <w:b/>
+          <w:bCs/>
+          <w:i/>
+          <w:iCs/>
+        </w:rPr>
+        <w:t xml:space="preserve">Table 3.1 </w:t>
+      </w:r>
+      <w:r>
+        <w:t xml:space="preserve">and </w:t>
+      </w:r>
+      <w:r>
+        <w:rPr>
+          <w:b/>
+          <w:bCs/>
+        </w:rPr>
+        <w:t xml:space="preserve">Figure 3.1, </w:t>
+      </w:r>
+      <w:r>
+        <w:t>the</w:t>
+      </w:r>
+      <w:r>
+        <w:t xml:space="preserve"> </w:t>
       </w:r>
       <w:r>
         <w:t>manual rule-based trader</w:t>
@@ -1851,39 +2081,36 @@
         <w:t xml:space="preserve"> cumulative return over the course of the timeframe</w:t>
       </w:r>
       <w:r>
-        <w:t xml:space="preserve">, whereas the manual rule-based trader strategy </w:t>
-      </w:r>
+        <w:t>, whereas the manual rule-based trader strategy showed 11.40%</w:t>
+      </w:r>
+      <w:r>
+        <w:t xml:space="preserve"> cumulative return</w:t>
+      </w:r>
+      <w:r>
+        <w:t xml:space="preserve">. Below are the statistics of stock JPM with the date range between </w:t>
+      </w:r>
+      <w:r>
+        <w:t>1</w:t>
+      </w:r>
+      <w:r>
+        <w:t>/1/20</w:t>
+      </w:r>
+      <w:r>
+        <w:t>08</w:t>
+      </w:r>
+      <w:r>
+        <w:t xml:space="preserve"> and 12/31/20</w:t>
+      </w:r>
+      <w:r>
+        <w:t>09</w:t>
+      </w:r>
+      <w:r>
+        <w:t>.</w:t>
+      </w:r>
+    </w:p>
+    <w:p>
       <w:r>
         <w:lastRenderedPageBreak/>
-        <w:t>showed 11.40%</w:t>
-      </w:r>
-      <w:r>
-        <w:t xml:space="preserve"> cumulative return</w:t>
-      </w:r>
-      <w:r>
-        <w:t xml:space="preserve">. Below are the statistics of stock JPM with the date range between </w:t>
-      </w:r>
-      <w:r>
-        <w:t>1</w:t>
-      </w:r>
-      <w:r>
-        <w:t>/1/20</w:t>
-      </w:r>
-      <w:r>
-        <w:t>08</w:t>
-      </w:r>
-      <w:r>
-        <w:t xml:space="preserve"> and 12/31/20</w:t>
-      </w:r>
-      <w:r>
-        <w:t>09</w:t>
-      </w:r>
-      <w:r>
-        <w:t>.</w:t>
-      </w:r>
-    </w:p>
-    <w:p>
-      <w:r>
         <w:t>I believe this is an effective strategy</w:t>
       </w:r>
       <w:r>
@@ -1973,8 +2200,6 @@
       <w:r>
         <w:t xml:space="preserve">or should not take any action. </w:t>
       </w:r>
-      <w:bookmarkStart w:id="1" w:name="_GoBack"/>
-      <w:bookmarkEnd w:id="1"/>
     </w:p>
     <w:tbl>
       <w:tblPr>
@@ -2286,15 +2511,60 @@
         </w:tc>
       </w:tr>
     </w:tbl>
-    <w:p/>
-    <w:p>
+    <w:p>
+      <w:pPr>
+        <w:jc w:val="center"/>
+        <w:rPr>
+          <w:b/>
+          <w:bCs/>
+          <w:i/>
+          <w:iCs/>
+        </w:rPr>
+      </w:pPr>
+      <w:r>
+        <w:rPr>
+          <w:b/>
+          <w:bCs/>
+          <w:i/>
+          <w:iCs/>
+        </w:rPr>
+        <w:t xml:space="preserve">Table </w:t>
+      </w:r>
+      <w:r>
+        <w:rPr>
+          <w:b/>
+          <w:bCs/>
+          <w:i/>
+          <w:iCs/>
+        </w:rPr>
+        <w:t>3</w:t>
+      </w:r>
+      <w:r>
+        <w:rPr>
+          <w:b/>
+          <w:bCs/>
+          <w:i/>
+          <w:iCs/>
+        </w:rPr>
+        <w:t>.1</w:t>
+      </w:r>
+    </w:p>
+    <w:p>
+      <w:pPr>
+        <w:jc w:val="center"/>
+      </w:pPr>
+    </w:p>
+    <w:p>
+      <w:pPr>
+        <w:jc w:val="center"/>
+      </w:pPr>
       <w:r>
         <w:rPr>
           <w:noProof/>
         </w:rPr>
         <w:lastRenderedPageBreak/>
         <w:drawing>
-          <wp:inline distT="0" distB="0" distL="0" distR="0" wp14:anchorId="26839E68" wp14:editId="79C89D37">
+          <wp:inline distT="0" distB="0" distL="0" distR="0" wp14:anchorId="26839E68" wp14:editId="439F9C5B">
             <wp:extent cx="5852160" cy="4389120"/>
             <wp:effectExtent l="0" t="0" r="0" b="0"/>
             <wp:docPr id="11" name="Picture 11"/>
@@ -2341,6 +2611,1083 @@
             </a:graphic>
           </wp:inline>
         </w:drawing>
+      </w:r>
+    </w:p>
+    <w:p>
+      <w:pPr>
+        <w:jc w:val="center"/>
+        <w:rPr>
+          <w:b/>
+          <w:bCs/>
+          <w:i/>
+          <w:iCs/>
+        </w:rPr>
+      </w:pPr>
+      <w:r>
+        <w:rPr>
+          <w:b/>
+          <w:bCs/>
+          <w:i/>
+          <w:iCs/>
+        </w:rPr>
+        <w:t>Figure 3.1</w:t>
+      </w:r>
+    </w:p>
+    <w:p>
+      <w:pPr>
+        <w:jc w:val="center"/>
+        <w:rPr>
+          <w:b/>
+          <w:bCs/>
+          <w:i/>
+          <w:iCs/>
+        </w:rPr>
+      </w:pPr>
+      <w:r>
+        <w:br w:type="page"/>
+      </w:r>
+    </w:p>
+    <w:p>
+      <w:pPr>
+        <w:pStyle w:val="Heading1"/>
+        <w:rPr>
+          <w:rFonts w:eastAsia="Times New Roman"/>
+        </w:rPr>
+      </w:pPr>
+      <w:r>
+        <w:rPr>
+          <w:rFonts w:eastAsia="Times New Roman"/>
+        </w:rPr>
+        <w:lastRenderedPageBreak/>
+        <w:t xml:space="preserve">Part </w:t>
+      </w:r>
+      <w:r>
+        <w:rPr>
+          <w:rFonts w:eastAsia="Times New Roman"/>
+        </w:rPr>
+        <w:t>4</w:t>
+      </w:r>
+      <w:r>
+        <w:rPr>
+          <w:rFonts w:eastAsia="Times New Roman"/>
+        </w:rPr>
+        <w:t xml:space="preserve">: </w:t>
+      </w:r>
+      <w:r>
+        <w:rPr>
+          <w:rFonts w:eastAsia="Times New Roman"/>
+        </w:rPr>
+        <w:t>Comparative Analysis</w:t>
+      </w:r>
+    </w:p>
+    <w:p>
+      <w:r>
+        <w:t>The manual rule-based strategy based on the three indicators, Bollinger Bands, SMA and Stochastic Oscillator</w:t>
+      </w:r>
+      <w:r>
+        <w:t xml:space="preserve"> performed </w:t>
+      </w:r>
+      <w:r>
+        <w:t xml:space="preserve">very well </w:t>
+      </w:r>
+      <w:r>
+        <w:t xml:space="preserve">for the in-sample </w:t>
+      </w:r>
+      <w:r>
+        <w:t xml:space="preserve">data. </w:t>
+      </w:r>
+      <w:r>
+        <w:t xml:space="preserve">As shown in </w:t>
+      </w:r>
+      <w:r>
+        <w:rPr>
+          <w:b/>
+          <w:bCs/>
+          <w:i/>
+          <w:iCs/>
+        </w:rPr>
+        <w:t>Table 4.1</w:t>
+      </w:r>
+      <w:r>
+        <w:t xml:space="preserve">, </w:t>
+      </w:r>
+      <w:r>
+        <w:t xml:space="preserve">the manual strategy had a Sharpe Ratio of 0.3666 over the </w:t>
+      </w:r>
+      <w:r>
+        <w:t xml:space="preserve">course of the two years, compared to only 0.160 of the benchmark. </w:t>
+      </w:r>
+      <w:r>
+        <w:t xml:space="preserve">We can see that </w:t>
+      </w:r>
+      <w:r>
+        <w:t xml:space="preserve">although the standard deviation between the manual strategy and benchmark </w:t>
+      </w:r>
+      <w:r>
+        <w:t xml:space="preserve">was not that far off, </w:t>
+      </w:r>
+      <w:r>
+        <w:t>due to the much large cumulative return at 0.1140 for the manual strategy, the Sharpe Ratio was much higher.</w:t>
+      </w:r>
+      <w:r>
+        <w:t xml:space="preserve"> As shown in </w:t>
+      </w:r>
+      <w:r>
+        <w:rPr>
+          <w:b/>
+          <w:bCs/>
+          <w:i/>
+          <w:iCs/>
+        </w:rPr>
+        <w:t xml:space="preserve">Figure 4.1, </w:t>
+      </w:r>
+      <w:r>
+        <w:t>the red line is consistently above the green line, and ends at a higher price.</w:t>
+      </w:r>
+    </w:p>
+    <w:p>
+      <w:r>
+        <w:t xml:space="preserve">The manual rule-based strategy did not </w:t>
+      </w:r>
+      <w:r>
+        <w:t>fare</w:t>
+      </w:r>
+      <w:r>
+        <w:t xml:space="preserve"> as well in the out-sample data</w:t>
+      </w:r>
+      <w:r>
+        <w:t xml:space="preserve"> but still performed better than the benchmark</w:t>
+      </w:r>
+      <w:r>
+        <w:t xml:space="preserve">. </w:t>
+      </w:r>
+      <w:r>
+        <w:t xml:space="preserve">As shown in </w:t>
+      </w:r>
+      <w:r>
+        <w:rPr>
+          <w:b/>
+          <w:bCs/>
+          <w:i/>
+          <w:iCs/>
+        </w:rPr>
+        <w:t>Table 4.1</w:t>
+      </w:r>
+      <w:r>
+        <w:t xml:space="preserve">, </w:t>
+      </w:r>
+      <w:r>
+        <w:t xml:space="preserve">the manual strategy </w:t>
+      </w:r>
+      <w:r>
+        <w:t xml:space="preserve">had a Sharpe Ratio of -0.073 over the course of the two years, compared to </w:t>
+      </w:r>
+      <w:r>
+        <w:t xml:space="preserve">-0.2568 </w:t>
+      </w:r>
+      <w:r>
+        <w:t xml:space="preserve">of the benchmark. </w:t>
+      </w:r>
+      <w:r>
+        <w:t xml:space="preserve">Again, the standard deviation was not that far apart. However, </w:t>
+      </w:r>
+      <w:r>
+        <w:t xml:space="preserve">in the out-of-sample data, </w:t>
+      </w:r>
+      <w:r>
+        <w:t>th</w:t>
+      </w:r>
+      <w:r>
+        <w:t xml:space="preserve">e loss indicated by the greater magnitude of the negative number of cumulative return was much higher </w:t>
+      </w:r>
+      <w:r>
+        <w:t xml:space="preserve">in the benchmark. </w:t>
+      </w:r>
+      <w:r>
+        <w:t xml:space="preserve">Thus, </w:t>
+      </w:r>
+      <w:r>
+        <w:t>although the manual strategy did not</w:t>
+      </w:r>
+      <w:r>
+        <w:t xml:space="preserve"> perform as well as it did in the in-sample data, </w:t>
+      </w:r>
+      <w:r>
+        <w:t>it still performed better than the benchmark</w:t>
+      </w:r>
+      <w:r>
+        <w:t xml:space="preserve"> as indicated by the “less negative” </w:t>
+      </w:r>
+      <w:r>
+        <w:t>Sharpe Ra</w:t>
+      </w:r>
+      <w:r>
+        <w:t>tio</w:t>
+      </w:r>
+      <w:r>
+        <w:t xml:space="preserve">. This is also shown in </w:t>
+      </w:r>
+      <w:r>
+        <w:rPr>
+          <w:b/>
+          <w:bCs/>
+          <w:i/>
+          <w:iCs/>
+        </w:rPr>
+        <w:t>Figure 4.2</w:t>
+      </w:r>
+      <w:r>
+        <w:t>.</w:t>
+      </w:r>
+    </w:p>
+    <w:p>
+      <w:r>
+        <w:t>The reason these difference</w:t>
+      </w:r>
+      <w:r>
+        <w:t xml:space="preserve">s occur is because </w:t>
+      </w:r>
+      <w:r>
+        <w:t xml:space="preserve">I formed my manual rule-based strategy </w:t>
+      </w:r>
+      <w:r>
+        <w:t xml:space="preserve">by testing various methodologies against the </w:t>
+      </w:r>
+      <w:r>
+        <w:t xml:space="preserve">in-sample data. </w:t>
+      </w:r>
+      <w:r>
+        <w:t xml:space="preserve">Therefore, </w:t>
+      </w:r>
+      <w:r>
+        <w:t xml:space="preserve">of the various indicators I used, I selected the </w:t>
+      </w:r>
+      <w:r>
+        <w:t>3 indicators with the parameters which gave me the highest Sharpe Ratio</w:t>
+      </w:r>
+      <w:r>
+        <w:t xml:space="preserve"> specifically for the in-sample data.</w:t>
+      </w:r>
+      <w:r>
+        <w:t xml:space="preserve"> </w:t>
+      </w:r>
+      <w:r>
+        <w:t xml:space="preserve">Since the strategy was built on the back of in-sample data, </w:t>
+      </w:r>
+      <w:r>
+        <w:t xml:space="preserve">there was no guarantee that </w:t>
+      </w:r>
+      <w:r>
+        <w:t xml:space="preserve">it would perform just as well in a totally different set of out-sample data. </w:t>
+      </w:r>
+      <w:r>
+        <w:t xml:space="preserve">Although it still performed respectfully, </w:t>
+      </w:r>
+      <w:r>
+        <w:t>it did not perform as well as it did in the in-sample</w:t>
+      </w:r>
+      <w:r>
+        <w:t xml:space="preserve">. </w:t>
+      </w:r>
+    </w:p>
+    <w:p>
+      <w:r>
+        <w:t xml:space="preserve">Additionally, </w:t>
+      </w:r>
+      <w:r>
+        <w:t xml:space="preserve">as shown in </w:t>
+      </w:r>
+      <w:r>
+        <w:rPr>
+          <w:b/>
+          <w:bCs/>
+          <w:i/>
+          <w:iCs/>
+        </w:rPr>
+        <w:t xml:space="preserve">Figure 4.2, </w:t>
+      </w:r>
+      <w:r>
+        <w:t xml:space="preserve">the out-of-sample data, </w:t>
+      </w:r>
+      <w:r>
+        <w:t xml:space="preserve">the stock we were using to </w:t>
+      </w:r>
+      <w:r>
+        <w:t>compare</w:t>
+      </w:r>
+      <w:r>
+        <w:t xml:space="preserve"> the strategy to the benchmark was trending</w:t>
+      </w:r>
+      <w:r>
+        <w:t xml:space="preserve"> down. </w:t>
+      </w:r>
+      <w:r>
+        <w:t xml:space="preserve">Therefore, the benchmark by default already had a negative cumulative return. </w:t>
+      </w:r>
+      <w:r>
+        <w:t>The manual rule-based strategy still performed well</w:t>
+      </w:r>
+      <w:r>
+        <w:t xml:space="preserve">, however, as indicated by the Sharpe Ratio was less negative, </w:t>
+      </w:r>
+      <w:r>
+        <w:t>and the Final Portfolio Value which did not lose as much value as the benchmark.</w:t>
+      </w:r>
+    </w:p>
+    <w:p/>
+    <w:tbl>
+      <w:tblPr>
+        <w:tblStyle w:val="TableGrid"/>
+        <w:tblW w:w="0" w:type="auto"/>
+        <w:tblLook w:val="04A0" w:firstRow="1" w:lastRow="0" w:firstColumn="1" w:lastColumn="0" w:noHBand="0" w:noVBand="1"/>
+      </w:tblPr>
+      <w:tblGrid>
+        <w:gridCol w:w="2025"/>
+        <w:gridCol w:w="2001"/>
+        <w:gridCol w:w="1907"/>
+        <w:gridCol w:w="2001"/>
+        <w:gridCol w:w="1416"/>
+      </w:tblGrid>
+      <w:tr>
+        <w:tc>
+          <w:tcPr>
+            <w:tcW w:w="2025" w:type="dxa"/>
+          </w:tcPr>
+          <w:p/>
+        </w:tc>
+        <w:tc>
+          <w:tcPr>
+            <w:tcW w:w="2001" w:type="dxa"/>
+          </w:tcPr>
+          <w:p>
+            <w:pPr>
+              <w:rPr>
+                <w:b/>
+                <w:bCs/>
+              </w:rPr>
+            </w:pPr>
+            <w:r>
+              <w:rPr>
+                <w:b/>
+                <w:bCs/>
+              </w:rPr>
+              <w:t>Man</w:t>
+            </w:r>
+            <w:r>
+              <w:rPr>
+                <w:b/>
+                <w:bCs/>
+              </w:rPr>
+              <w:t xml:space="preserve">ual Rule-Based </w:t>
+            </w:r>
+            <w:r>
+              <w:rPr>
+                <w:b/>
+                <w:bCs/>
+              </w:rPr>
+              <w:t>Strategy</w:t>
+            </w:r>
+            <w:r>
+              <w:rPr>
+                <w:b/>
+                <w:bCs/>
+              </w:rPr>
+              <w:t xml:space="preserve"> </w:t>
+            </w:r>
+          </w:p>
+          <w:p>
+            <w:pPr>
+              <w:rPr>
+                <w:b/>
+                <w:bCs/>
+              </w:rPr>
+            </w:pPr>
+            <w:r>
+              <w:rPr>
+                <w:b/>
+                <w:bCs/>
+              </w:rPr>
+              <w:t>(In-Sample)</w:t>
+            </w:r>
+          </w:p>
+        </w:tc>
+        <w:tc>
+          <w:tcPr>
+            <w:tcW w:w="1907" w:type="dxa"/>
+          </w:tcPr>
+          <w:p>
+            <w:pPr>
+              <w:rPr>
+                <w:b/>
+                <w:bCs/>
+              </w:rPr>
+            </w:pPr>
+            <w:r>
+              <w:rPr>
+                <w:b/>
+                <w:bCs/>
+              </w:rPr>
+              <w:t xml:space="preserve">Benchmark </w:t>
+            </w:r>
+          </w:p>
+          <w:p>
+            <w:pPr>
+              <w:rPr>
+                <w:b/>
+                <w:bCs/>
+              </w:rPr>
+            </w:pPr>
+            <w:r>
+              <w:rPr>
+                <w:b/>
+                <w:bCs/>
+              </w:rPr>
+              <w:t>(</w:t>
+            </w:r>
+            <w:r>
+              <w:rPr>
+                <w:b/>
+                <w:bCs/>
+              </w:rPr>
+              <w:t>In</w:t>
+            </w:r>
+            <w:r>
+              <w:rPr>
+                <w:b/>
+                <w:bCs/>
+              </w:rPr>
+              <w:t>-Sample)</w:t>
+            </w:r>
+          </w:p>
+        </w:tc>
+        <w:tc>
+          <w:tcPr>
+            <w:tcW w:w="2001" w:type="dxa"/>
+          </w:tcPr>
+          <w:p>
+            <w:pPr>
+              <w:rPr>
+                <w:b/>
+                <w:bCs/>
+              </w:rPr>
+            </w:pPr>
+            <w:r>
+              <w:rPr>
+                <w:b/>
+                <w:bCs/>
+              </w:rPr>
+              <w:t xml:space="preserve">Manual Rule-Based </w:t>
+            </w:r>
+            <w:r>
+              <w:rPr>
+                <w:b/>
+                <w:bCs/>
+              </w:rPr>
+              <w:t>Strategy</w:t>
+            </w:r>
+            <w:r>
+              <w:rPr>
+                <w:b/>
+                <w:bCs/>
+              </w:rPr>
+              <w:t xml:space="preserve"> </w:t>
+            </w:r>
+          </w:p>
+          <w:p>
+            <w:pPr>
+              <w:rPr>
+                <w:b/>
+                <w:bCs/>
+              </w:rPr>
+            </w:pPr>
+            <w:r>
+              <w:rPr>
+                <w:b/>
+                <w:bCs/>
+              </w:rPr>
+              <w:t>(</w:t>
+            </w:r>
+            <w:r>
+              <w:rPr>
+                <w:b/>
+                <w:bCs/>
+              </w:rPr>
+              <w:t>Out-of-</w:t>
+            </w:r>
+            <w:r>
+              <w:rPr>
+                <w:b/>
+                <w:bCs/>
+              </w:rPr>
+              <w:t>Sample)</w:t>
+            </w:r>
+          </w:p>
+        </w:tc>
+        <w:tc>
+          <w:tcPr>
+            <w:tcW w:w="1416" w:type="dxa"/>
+          </w:tcPr>
+          <w:p>
+            <w:pPr>
+              <w:rPr>
+                <w:b/>
+                <w:bCs/>
+              </w:rPr>
+            </w:pPr>
+            <w:r>
+              <w:rPr>
+                <w:b/>
+                <w:bCs/>
+              </w:rPr>
+              <w:t>Benchmark (Out-of-Sample)</w:t>
+            </w:r>
+          </w:p>
+        </w:tc>
+      </w:tr>
+      <w:tr>
+        <w:tc>
+          <w:tcPr>
+            <w:tcW w:w="2025" w:type="dxa"/>
+          </w:tcPr>
+          <w:p>
+            <w:pPr>
+              <w:rPr>
+                <w:b/>
+                <w:bCs/>
+              </w:rPr>
+            </w:pPr>
+            <w:r>
+              <w:rPr>
+                <w:b/>
+                <w:bCs/>
+              </w:rPr>
+              <w:t>Sharpe Ratio</w:t>
+            </w:r>
+          </w:p>
+        </w:tc>
+        <w:tc>
+          <w:tcPr>
+            <w:tcW w:w="2001" w:type="dxa"/>
+          </w:tcPr>
+          <w:p>
+            <w:r>
+              <w:t>0.3666</w:t>
+            </w:r>
+          </w:p>
+        </w:tc>
+        <w:tc>
+          <w:tcPr>
+            <w:tcW w:w="1907" w:type="dxa"/>
+          </w:tcPr>
+          <w:p>
+            <w:r>
+              <w:t>0.1</w:t>
+            </w:r>
+            <w:r>
+              <w:t>60</w:t>
+            </w:r>
+          </w:p>
+        </w:tc>
+        <w:tc>
+          <w:tcPr>
+            <w:tcW w:w="2001" w:type="dxa"/>
+          </w:tcPr>
+          <w:p>
+            <w:r>
+              <w:t>-0.07</w:t>
+            </w:r>
+            <w:r>
+              <w:t>3</w:t>
+            </w:r>
+          </w:p>
+        </w:tc>
+        <w:tc>
+          <w:tcPr>
+            <w:tcW w:w="1416" w:type="dxa"/>
+          </w:tcPr>
+          <w:p>
+            <w:r>
+              <w:t>-0.2568</w:t>
+            </w:r>
+          </w:p>
+        </w:tc>
+      </w:tr>
+      <w:tr>
+        <w:tc>
+          <w:tcPr>
+            <w:tcW w:w="2025" w:type="dxa"/>
+          </w:tcPr>
+          <w:p>
+            <w:pPr>
+              <w:rPr>
+                <w:b/>
+                <w:bCs/>
+              </w:rPr>
+            </w:pPr>
+            <w:r>
+              <w:rPr>
+                <w:b/>
+                <w:bCs/>
+              </w:rPr>
+              <w:t>Cumulative Return</w:t>
+            </w:r>
+          </w:p>
+        </w:tc>
+        <w:tc>
+          <w:tcPr>
+            <w:tcW w:w="2001" w:type="dxa"/>
+          </w:tcPr>
+          <w:p>
+            <w:r>
+              <w:t>0.11</w:t>
+            </w:r>
+            <w:r>
+              <w:t>40</w:t>
+            </w:r>
+          </w:p>
+        </w:tc>
+        <w:tc>
+          <w:tcPr>
+            <w:tcW w:w="1907" w:type="dxa"/>
+          </w:tcPr>
+          <w:p>
+            <w:r>
+              <w:t>0.012</w:t>
+            </w:r>
+            <w:r>
+              <w:t>3</w:t>
+            </w:r>
+          </w:p>
+        </w:tc>
+        <w:tc>
+          <w:tcPr>
+            <w:tcW w:w="2001" w:type="dxa"/>
+          </w:tcPr>
+          <w:p>
+            <w:r>
+              <w:t>-0.0362</w:t>
+            </w:r>
+          </w:p>
+        </w:tc>
+        <w:tc>
+          <w:tcPr>
+            <w:tcW w:w="1416" w:type="dxa"/>
+          </w:tcPr>
+          <w:p>
+            <w:r>
+              <w:t>-0.0834</w:t>
+            </w:r>
+          </w:p>
+        </w:tc>
+      </w:tr>
+      <w:tr>
+        <w:tc>
+          <w:tcPr>
+            <w:tcW w:w="2025" w:type="dxa"/>
+          </w:tcPr>
+          <w:p>
+            <w:pPr>
+              <w:rPr>
+                <w:b/>
+                <w:bCs/>
+              </w:rPr>
+            </w:pPr>
+            <w:r>
+              <w:rPr>
+                <w:b/>
+                <w:bCs/>
+              </w:rPr>
+              <w:t>Average Daily Return</w:t>
+            </w:r>
+          </w:p>
+        </w:tc>
+        <w:tc>
+          <w:tcPr>
+            <w:tcW w:w="2001" w:type="dxa"/>
+          </w:tcPr>
+          <w:p>
+            <w:r>
+              <w:t>0.0003</w:t>
+            </w:r>
+          </w:p>
+        </w:tc>
+        <w:tc>
+          <w:tcPr>
+            <w:tcW w:w="1907" w:type="dxa"/>
+          </w:tcPr>
+          <w:p>
+            <w:r>
+              <w:t>0.000</w:t>
+            </w:r>
+            <w:r>
+              <w:t>2</w:t>
+            </w:r>
+          </w:p>
+        </w:tc>
+        <w:tc>
+          <w:tcPr>
+            <w:tcW w:w="2001" w:type="dxa"/>
+          </w:tcPr>
+          <w:p>
+            <w:r>
+              <w:t>-</w:t>
+            </w:r>
+            <w:r>
+              <w:t>.0000396</w:t>
+            </w:r>
+          </w:p>
+        </w:tc>
+        <w:tc>
+          <w:tcPr>
+            <w:tcW w:w="1416" w:type="dxa"/>
+          </w:tcPr>
+          <w:p>
+            <w:r>
+              <w:t>-0.00013</w:t>
+            </w:r>
+          </w:p>
+        </w:tc>
+      </w:tr>
+      <w:tr>
+        <w:tc>
+          <w:tcPr>
+            <w:tcW w:w="2025" w:type="dxa"/>
+          </w:tcPr>
+          <w:p>
+            <w:pPr>
+              <w:rPr>
+                <w:b/>
+                <w:bCs/>
+              </w:rPr>
+            </w:pPr>
+            <w:r>
+              <w:rPr>
+                <w:b/>
+                <w:bCs/>
+              </w:rPr>
+              <w:t>Standard Deviation</w:t>
+            </w:r>
+          </w:p>
+        </w:tc>
+        <w:tc>
+          <w:tcPr>
+            <w:tcW w:w="2001" w:type="dxa"/>
+          </w:tcPr>
+          <w:p>
+            <w:r>
+              <w:t>0.0137</w:t>
+            </w:r>
+          </w:p>
+        </w:tc>
+        <w:tc>
+          <w:tcPr>
+            <w:tcW w:w="1907" w:type="dxa"/>
+          </w:tcPr>
+          <w:p>
+            <w:r>
+              <w:t>0.0170</w:t>
+            </w:r>
+          </w:p>
+        </w:tc>
+        <w:tc>
+          <w:tcPr>
+            <w:tcW w:w="2001" w:type="dxa"/>
+          </w:tcPr>
+          <w:p>
+            <w:r>
+              <w:t>0.0086</w:t>
+            </w:r>
+          </w:p>
+        </w:tc>
+        <w:tc>
+          <w:tcPr>
+            <w:tcW w:w="1416" w:type="dxa"/>
+          </w:tcPr>
+          <w:p>
+            <w:r>
+              <w:t>0.00848</w:t>
+            </w:r>
+          </w:p>
+        </w:tc>
+      </w:tr>
+      <w:tr>
+        <w:tc>
+          <w:tcPr>
+            <w:tcW w:w="2025" w:type="dxa"/>
+          </w:tcPr>
+          <w:p>
+            <w:pPr>
+              <w:rPr>
+                <w:b/>
+                <w:bCs/>
+              </w:rPr>
+            </w:pPr>
+            <w:r>
+              <w:rPr>
+                <w:b/>
+                <w:bCs/>
+              </w:rPr>
+              <w:t>Final Portfolio Value</w:t>
+            </w:r>
+          </w:p>
+        </w:tc>
+        <w:tc>
+          <w:tcPr>
+            <w:tcW w:w="2001" w:type="dxa"/>
+          </w:tcPr>
+          <w:p>
+            <w:r>
+              <w:t xml:space="preserve">$ </w:t>
+            </w:r>
+            <w:r>
+              <w:t>111</w:t>
+            </w:r>
+            <w:r>
+              <w:t>,</w:t>
+            </w:r>
+            <w:r>
+              <w:t>146.35</w:t>
+            </w:r>
+          </w:p>
+        </w:tc>
+        <w:tc>
+          <w:tcPr>
+            <w:tcW w:w="1907" w:type="dxa"/>
+          </w:tcPr>
+          <w:p>
+            <w:r>
+              <w:t xml:space="preserve">$ </w:t>
+            </w:r>
+            <w:r>
+              <w:t>101</w:t>
+            </w:r>
+            <w:r>
+              <w:t>,</w:t>
+            </w:r>
+            <w:r>
+              <w:t>230.0</w:t>
+            </w:r>
+            <w:r>
+              <w:t>0</w:t>
+            </w:r>
+          </w:p>
+        </w:tc>
+        <w:tc>
+          <w:tcPr>
+            <w:tcW w:w="2001" w:type="dxa"/>
+          </w:tcPr>
+          <w:p>
+            <w:r>
+              <w:t xml:space="preserve">$ </w:t>
+            </w:r>
+            <w:r>
+              <w:t>96</w:t>
+            </w:r>
+            <w:r>
+              <w:t>,</w:t>
+            </w:r>
+            <w:r>
+              <w:t>191.30</w:t>
+            </w:r>
+          </w:p>
+        </w:tc>
+        <w:tc>
+          <w:tcPr>
+            <w:tcW w:w="1416" w:type="dxa"/>
+          </w:tcPr>
+          <w:p>
+            <w:r>
+              <w:t>$</w:t>
+            </w:r>
+            <w:r>
+              <w:t>91</w:t>
+            </w:r>
+            <w:r>
+              <w:t>,</w:t>
+            </w:r>
+            <w:r>
+              <w:t>660.0</w:t>
+            </w:r>
+          </w:p>
+        </w:tc>
+      </w:tr>
+    </w:tbl>
+    <w:p>
+      <w:pPr>
+        <w:jc w:val="center"/>
+        <w:rPr>
+          <w:b/>
+          <w:bCs/>
+          <w:i/>
+          <w:iCs/>
+        </w:rPr>
+      </w:pPr>
+      <w:r>
+        <w:rPr>
+          <w:b/>
+          <w:bCs/>
+          <w:i/>
+          <w:iCs/>
+        </w:rPr>
+        <w:t>Table 4.1</w:t>
+      </w:r>
+    </w:p>
+    <w:p>
+      <w:pPr>
+        <w:jc w:val="center"/>
+      </w:pPr>
+      <w:r>
+        <w:rPr>
+          <w:rFonts w:eastAsia="Times New Roman"/>
+          <w:noProof/>
+        </w:rPr>
+        <w:lastRenderedPageBreak/>
+        <w:drawing>
+          <wp:inline distT="0" distB="0" distL="0" distR="0" wp14:anchorId="14FAC71F" wp14:editId="654AC019">
+            <wp:extent cx="4815840" cy="3611880"/>
+            <wp:effectExtent l="0" t="0" r="3810" b="7620"/>
+            <wp:docPr id="2" name="Picture 2"/>
+            <wp:cNvGraphicFramePr>
+              <a:graphicFrameLocks xmlns:a="http://schemas.openxmlformats.org/drawingml/2006/main" noChangeAspect="1"/>
+            </wp:cNvGraphicFramePr>
+            <a:graphic xmlns:a="http://schemas.openxmlformats.org/drawingml/2006/main">
+              <a:graphicData uri="http://schemas.openxmlformats.org/drawingml/2006/picture">
+                <pic:pic xmlns:pic="http://schemas.openxmlformats.org/drawingml/2006/picture">
+                  <pic:nvPicPr>
+                    <pic:cNvPr id="0" name="Picture 2"/>
+                    <pic:cNvPicPr>
+                      <a:picLocks noChangeAspect="1" noChangeArrowheads="1"/>
+                    </pic:cNvPicPr>
+                  </pic:nvPicPr>
+                  <pic:blipFill>
+                    <a:blip r:embed="rId10">
+                      <a:extLst>
+                        <a:ext uri="{28A0092B-C50C-407E-A947-70E740481C1C}">
+                          <a14:useLocalDpi xmlns:a14="http://schemas.microsoft.com/office/drawing/2010/main" val="0"/>
+                        </a:ext>
+                      </a:extLst>
+                    </a:blip>
+                    <a:srcRect/>
+                    <a:stretch>
+                      <a:fillRect/>
+                    </a:stretch>
+                  </pic:blipFill>
+                  <pic:spPr bwMode="auto">
+                    <a:xfrm>
+                      <a:off x="0" y="0"/>
+                      <a:ext cx="4815840" cy="3611880"/>
+                    </a:xfrm>
+                    <a:prstGeom prst="rect">
+                      <a:avLst/>
+                    </a:prstGeom>
+                    <a:noFill/>
+                    <a:ln>
+                      <a:noFill/>
+                    </a:ln>
+                  </pic:spPr>
+                </pic:pic>
+              </a:graphicData>
+            </a:graphic>
+          </wp:inline>
+        </w:drawing>
+      </w:r>
+    </w:p>
+    <w:p>
+      <w:pPr>
+        <w:jc w:val="center"/>
+        <w:rPr>
+          <w:b/>
+          <w:bCs/>
+          <w:i/>
+          <w:iCs/>
+        </w:rPr>
+      </w:pPr>
+      <w:r>
+        <w:rPr>
+          <w:b/>
+          <w:bCs/>
+          <w:i/>
+          <w:iCs/>
+        </w:rPr>
+        <w:t>Figure 4.1</w:t>
+      </w:r>
+    </w:p>
+    <w:p>
+      <w:pPr>
+        <w:jc w:val="center"/>
+      </w:pPr>
+      <w:r>
+        <w:rPr>
+          <w:noProof/>
+        </w:rPr>
+        <w:drawing>
+          <wp:inline distT="0" distB="0" distL="0" distR="0" wp14:anchorId="5E8885DE" wp14:editId="64356C58">
+            <wp:extent cx="4884420" cy="3663315"/>
+            <wp:effectExtent l="0" t="0" r="0" b="0"/>
+            <wp:docPr id="3" name="Picture 3"/>
+            <wp:cNvGraphicFramePr>
+              <a:graphicFrameLocks xmlns:a="http://schemas.openxmlformats.org/drawingml/2006/main" noChangeAspect="1"/>
+            </wp:cNvGraphicFramePr>
+            <a:graphic xmlns:a="http://schemas.openxmlformats.org/drawingml/2006/main">
+              <a:graphicData uri="http://schemas.openxmlformats.org/drawingml/2006/picture">
+                <pic:pic xmlns:pic="http://schemas.openxmlformats.org/drawingml/2006/picture">
+                  <pic:nvPicPr>
+                    <pic:cNvPr id="0" name="Picture 3"/>
+                    <pic:cNvPicPr>
+                      <a:picLocks noChangeAspect="1" noChangeArrowheads="1"/>
+                    </pic:cNvPicPr>
+                  </pic:nvPicPr>
+                  <pic:blipFill>
+                    <a:blip r:embed="rId11">
+                      <a:extLst>
+                        <a:ext uri="{28A0092B-C50C-407E-A947-70E740481C1C}">
+                          <a14:useLocalDpi xmlns:a14="http://schemas.microsoft.com/office/drawing/2010/main" val="0"/>
+                        </a:ext>
+                      </a:extLst>
+                    </a:blip>
+                    <a:srcRect/>
+                    <a:stretch>
+                      <a:fillRect/>
+                    </a:stretch>
+                  </pic:blipFill>
+                  <pic:spPr bwMode="auto">
+                    <a:xfrm>
+                      <a:off x="0" y="0"/>
+                      <a:ext cx="4884420" cy="3663315"/>
+                    </a:xfrm>
+                    <a:prstGeom prst="rect">
+                      <a:avLst/>
+                    </a:prstGeom>
+                    <a:noFill/>
+                    <a:ln>
+                      <a:noFill/>
+                    </a:ln>
+                  </pic:spPr>
+                </pic:pic>
+              </a:graphicData>
+            </a:graphic>
+          </wp:inline>
+        </w:drawing>
+      </w:r>
+    </w:p>
+    <w:p>
+      <w:pPr>
+        <w:jc w:val="center"/>
+        <w:rPr>
+          <w:b/>
+          <w:bCs/>
+          <w:i/>
+          <w:iCs/>
+        </w:rPr>
+      </w:pPr>
+      <w:r>
+        <w:rPr>
+          <w:b/>
+          <w:bCs/>
+          <w:i/>
+          <w:iCs/>
+        </w:rPr>
+        <w:t>Figure 4.2</w:t>
       </w:r>
     </w:p>
     <w:sectPr>
@@ -3268,7 +4615,6 @@
   <w:style w:type="character" w:default="1" w:styleId="DefaultParagraphFont">
     <w:name w:val="Default Paragraph Font"/>
     <w:uiPriority w:val="1"/>
-    <w:semiHidden/>
     <w:unhideWhenUsed/>
   </w:style>
   <w:style w:type="table" w:default="1" w:styleId="TableNormal">

</xml_diff>